<commit_message>
new Performance_05 class including additional analysis and possibility to use different lots for each single operation
</commit_message>
<xml_diff>
--- a/backtest real/Algos testing/Results of tested Alogs.docx
+++ b/backtest real/Algos testing/Results of tested Alogs.docx
@@ -4411,6 +4411,1035 @@
               </w:rPr>
             </w:pPr>
           </w:p>
+          <w:p>
+            <w:pPr>
+              <w:rPr>
+                <w:rFonts w:ascii="Arial Narrow" w:hAnsi="Arial Narrow"/>
+                <w:sz w:val="18"/>
+                <w:szCs w:val="18"/>
+                <w:lang w:val="en-US"/>
+              </w:rPr>
+            </w:pPr>
+            <w:r>
+              <w:rPr>
+                <w:rFonts w:ascii="Arial Narrow" w:hAnsi="Arial Narrow"/>
+                <w:sz w:val="18"/>
+                <w:szCs w:val="18"/>
+                <w:lang w:val="en-US"/>
+              </w:rPr>
+              <w:t xml:space="preserve">  Properties:</w:t>
+            </w:r>
+          </w:p>
+          <w:p>
+            <w:pPr>
+              <w:rPr>
+                <w:rFonts w:ascii="Arial Narrow" w:hAnsi="Arial Narrow"/>
+                <w:sz w:val="18"/>
+                <w:szCs w:val="18"/>
+                <w:lang w:val="en-US"/>
+              </w:rPr>
+            </w:pPr>
+            <w:r>
+              <w:rPr>
+                <w:rFonts w:ascii="Arial Narrow" w:hAnsi="Arial Narrow"/>
+                <w:sz w:val="18"/>
+                <w:szCs w:val="18"/>
+                <w:lang w:val="en-US"/>
+              </w:rPr>
+              <w:t xml:space="preserve">               </w:t>
+            </w:r>
+            <w:proofErr w:type="spellStart"/>
+            <w:r>
+              <w:rPr>
+                <w:rFonts w:ascii="Arial Narrow" w:hAnsi="Arial Narrow"/>
+                <w:sz w:val="18"/>
+                <w:szCs w:val="18"/>
+                <w:lang w:val="en-US"/>
+              </w:rPr>
+              <w:t>nameAlgo</w:t>
+            </w:r>
+            <w:proofErr w:type="spellEnd"/>
+            <w:r>
+              <w:rPr>
+                <w:rFonts w:ascii="Arial Narrow" w:hAnsi="Arial Narrow"/>
+                <w:sz w:val="18"/>
+                <w:szCs w:val="18"/>
+                <w:lang w:val="en-US"/>
+              </w:rPr>
+              <w:t>: 'Ale002'</w:t>
+            </w:r>
+          </w:p>
+          <w:p>
+            <w:pPr>
+              <w:rPr>
+                <w:rFonts w:ascii="Arial Narrow" w:hAnsi="Arial Narrow"/>
+                <w:sz w:val="18"/>
+                <w:szCs w:val="18"/>
+                <w:lang w:val="en-US"/>
+              </w:rPr>
+            </w:pPr>
+            <w:r>
+              <w:rPr>
+                <w:rFonts w:ascii="Arial Narrow" w:hAnsi="Arial Narrow"/>
+                <w:sz w:val="18"/>
+                <w:szCs w:val="18"/>
+                <w:lang w:val="en-US"/>
+              </w:rPr>
+              <w:t xml:space="preserve">                 origin: '</w:t>
+            </w:r>
+            <w:proofErr w:type="spellStart"/>
+            <w:r>
+              <w:rPr>
+                <w:rFonts w:ascii="Arial Narrow" w:hAnsi="Arial Narrow"/>
+                <w:sz w:val="18"/>
+                <w:szCs w:val="18"/>
+                <w:lang w:val="en-US"/>
+              </w:rPr>
+              <w:t>bktWeb</w:t>
+            </w:r>
+            <w:proofErr w:type="spellEnd"/>
+            <w:r>
+              <w:rPr>
+                <w:rFonts w:ascii="Arial Narrow" w:hAnsi="Arial Narrow"/>
+                <w:sz w:val="18"/>
+                <w:szCs w:val="18"/>
+                <w:lang w:val="en-US"/>
+              </w:rPr>
+              <w:t>'</w:t>
+            </w:r>
+          </w:p>
+          <w:p>
+            <w:pPr>
+              <w:rPr>
+                <w:rFonts w:ascii="Arial Narrow" w:hAnsi="Arial Narrow"/>
+                <w:sz w:val="18"/>
+                <w:szCs w:val="18"/>
+                <w:lang w:val="en-US"/>
+              </w:rPr>
+            </w:pPr>
+            <w:r>
+              <w:rPr>
+                <w:rFonts w:ascii="Arial Narrow" w:hAnsi="Arial Narrow"/>
+                <w:sz w:val="18"/>
+                <w:szCs w:val="18"/>
+                <w:lang w:val="en-US"/>
+              </w:rPr>
+              <w:t xml:space="preserve">                 period: {</w:t>
+            </w:r>
+            <w:r>
+              <w:rPr>
+                <w:rFonts w:ascii="Arial Narrow" w:hAnsi="Arial Narrow"/>
+                <w:sz w:val="18"/>
+                <w:szCs w:val="18"/>
+                <w:lang w:val="en-US"/>
+              </w:rPr>
+              <w:t>EURUSD_2012_2015</w:t>
+            </w:r>
+            <w:r>
+              <w:rPr>
+                <w:rFonts w:ascii="Arial Narrow" w:hAnsi="Arial Narrow"/>
+                <w:sz w:val="18"/>
+                <w:szCs w:val="18"/>
+                <w:lang w:val="en-US"/>
+              </w:rPr>
+              <w:t>'}</w:t>
+            </w:r>
+          </w:p>
+          <w:p>
+            <w:pPr>
+              <w:rPr>
+                <w:rFonts w:ascii="Arial Narrow" w:hAnsi="Arial Narrow"/>
+                <w:sz w:val="18"/>
+                <w:szCs w:val="18"/>
+                <w:lang w:val="en-US"/>
+              </w:rPr>
+            </w:pPr>
+            <w:r>
+              <w:rPr>
+                <w:rFonts w:ascii="Arial Narrow" w:hAnsi="Arial Narrow"/>
+                <w:sz w:val="18"/>
+                <w:szCs w:val="18"/>
+                <w:lang w:val="en-US"/>
+              </w:rPr>
+              <w:t xml:space="preserve">                  cross: 'EURUSD'</w:t>
+            </w:r>
+          </w:p>
+          <w:p>
+            <w:pPr>
+              <w:rPr>
+                <w:rFonts w:ascii="Arial Narrow" w:hAnsi="Arial Narrow"/>
+                <w:sz w:val="18"/>
+                <w:szCs w:val="18"/>
+                <w:lang w:val="en-US"/>
+              </w:rPr>
+            </w:pPr>
+            <w:r>
+              <w:rPr>
+                <w:rFonts w:ascii="Arial Narrow" w:hAnsi="Arial Narrow"/>
+                <w:sz w:val="18"/>
+                <w:szCs w:val="18"/>
+                <w:lang w:val="en-US"/>
+              </w:rPr>
+              <w:t xml:space="preserve">                   freq: 10</w:t>
+            </w:r>
+          </w:p>
+          <w:p>
+            <w:pPr>
+              <w:rPr>
+                <w:rFonts w:ascii="Arial Narrow" w:hAnsi="Arial Narrow"/>
+                <w:sz w:val="18"/>
+                <w:szCs w:val="18"/>
+                <w:lang w:val="en-US"/>
+              </w:rPr>
+            </w:pPr>
+            <w:r>
+              <w:rPr>
+                <w:rFonts w:ascii="Arial Narrow" w:hAnsi="Arial Narrow"/>
+                <w:sz w:val="18"/>
+                <w:szCs w:val="18"/>
+                <w:lang w:val="en-US"/>
+              </w:rPr>
+              <w:t xml:space="preserve">              </w:t>
+            </w:r>
+            <w:proofErr w:type="spellStart"/>
+            <w:r>
+              <w:rPr>
+                <w:rFonts w:ascii="Arial Narrow" w:hAnsi="Arial Narrow"/>
+                <w:sz w:val="18"/>
+                <w:szCs w:val="18"/>
+                <w:lang w:val="en-US"/>
+              </w:rPr>
+              <w:t>transCost</w:t>
+            </w:r>
+            <w:proofErr w:type="spellEnd"/>
+            <w:r>
+              <w:rPr>
+                <w:rFonts w:ascii="Arial Narrow" w:hAnsi="Arial Narrow"/>
+                <w:sz w:val="18"/>
+                <w:szCs w:val="18"/>
+                <w:lang w:val="en-US"/>
+              </w:rPr>
+              <w:t>: 1</w:t>
+            </w:r>
+          </w:p>
+          <w:p>
+            <w:pPr>
+              <w:rPr>
+                <w:rFonts w:ascii="Arial Narrow" w:hAnsi="Arial Narrow"/>
+                <w:sz w:val="18"/>
+                <w:szCs w:val="18"/>
+                <w:lang w:val="en-US"/>
+              </w:rPr>
+            </w:pPr>
+            <w:r>
+              <w:rPr>
+                <w:rFonts w:ascii="Arial Narrow" w:hAnsi="Arial Narrow"/>
+                <w:sz w:val="18"/>
+                <w:szCs w:val="18"/>
+                <w:lang w:val="en-US"/>
+              </w:rPr>
+              <w:t xml:space="preserve">     </w:t>
+            </w:r>
+            <w:proofErr w:type="spellStart"/>
+            <w:r>
+              <w:rPr>
+                <w:rFonts w:ascii="Arial Narrow" w:hAnsi="Arial Narrow"/>
+                <w:sz w:val="18"/>
+                <w:szCs w:val="18"/>
+                <w:lang w:val="en-US"/>
+              </w:rPr>
+              <w:t>inputResultsMatrix</w:t>
+            </w:r>
+            <w:proofErr w:type="spellEnd"/>
+            <w:r>
+              <w:rPr>
+                <w:rFonts w:ascii="Arial Narrow" w:hAnsi="Arial Narrow"/>
+                <w:sz w:val="18"/>
+                <w:szCs w:val="18"/>
+                <w:lang w:val="en-US"/>
+              </w:rPr>
+              <w:t>: [1468x9 double]</w:t>
+            </w:r>
+          </w:p>
+          <w:p>
+            <w:pPr>
+              <w:rPr>
+                <w:rFonts w:ascii="Arial Narrow" w:hAnsi="Arial Narrow"/>
+                <w:sz w:val="18"/>
+                <w:szCs w:val="18"/>
+                <w:lang w:val="en-US"/>
+              </w:rPr>
+            </w:pPr>
+            <w:r>
+              <w:rPr>
+                <w:rFonts w:ascii="Arial Narrow" w:hAnsi="Arial Narrow"/>
+                <w:sz w:val="18"/>
+                <w:szCs w:val="18"/>
+                <w:lang w:val="en-US"/>
+              </w:rPr>
+              <w:t xml:space="preserve">                     SR: 1.3061</w:t>
+            </w:r>
+          </w:p>
+          <w:p>
+            <w:pPr>
+              <w:rPr>
+                <w:rFonts w:ascii="Arial Narrow" w:hAnsi="Arial Narrow"/>
+                <w:sz w:val="18"/>
+                <w:szCs w:val="18"/>
+                <w:lang w:val="en-US"/>
+              </w:rPr>
+            </w:pPr>
+            <w:r>
+              <w:rPr>
+                <w:rFonts w:ascii="Arial Narrow" w:hAnsi="Arial Narrow"/>
+                <w:sz w:val="18"/>
+                <w:szCs w:val="18"/>
+                <w:lang w:val="en-US"/>
+              </w:rPr>
+              <w:t xml:space="preserve">        </w:t>
+            </w:r>
+            <w:proofErr w:type="spellStart"/>
+            <w:r>
+              <w:rPr>
+                <w:rFonts w:ascii="Arial Narrow" w:hAnsi="Arial Narrow"/>
+                <w:sz w:val="18"/>
+                <w:szCs w:val="18"/>
+                <w:lang w:val="en-US"/>
+              </w:rPr>
+              <w:t>ferialExReturns</w:t>
+            </w:r>
+            <w:proofErr w:type="spellEnd"/>
+            <w:r>
+              <w:rPr>
+                <w:rFonts w:ascii="Arial Narrow" w:hAnsi="Arial Narrow"/>
+                <w:sz w:val="18"/>
+                <w:szCs w:val="18"/>
+                <w:lang w:val="en-US"/>
+              </w:rPr>
+              <w:t>: [543x1 double]</w:t>
+            </w:r>
+          </w:p>
+          <w:p>
+            <w:pPr>
+              <w:rPr>
+                <w:rFonts w:ascii="Arial Narrow" w:hAnsi="Arial Narrow"/>
+                <w:sz w:val="18"/>
+                <w:szCs w:val="18"/>
+                <w:lang w:val="en-US"/>
+              </w:rPr>
+            </w:pPr>
+            <w:r>
+              <w:rPr>
+                <w:rFonts w:ascii="Arial Narrow" w:hAnsi="Arial Narrow"/>
+                <w:sz w:val="18"/>
+                <w:szCs w:val="18"/>
+                <w:lang w:val="en-US"/>
+              </w:rPr>
+              <w:t xml:space="preserve">     </w:t>
+            </w:r>
+            <w:proofErr w:type="spellStart"/>
+            <w:r>
+              <w:rPr>
+                <w:rFonts w:ascii="Arial Narrow" w:hAnsi="Arial Narrow"/>
+                <w:sz w:val="18"/>
+                <w:szCs w:val="18"/>
+                <w:lang w:val="en-US"/>
+              </w:rPr>
+              <w:t>ferialAveExReturns</w:t>
+            </w:r>
+            <w:proofErr w:type="spellEnd"/>
+            <w:r>
+              <w:rPr>
+                <w:rFonts w:ascii="Arial Narrow" w:hAnsi="Arial Narrow"/>
+                <w:sz w:val="18"/>
+                <w:szCs w:val="18"/>
+                <w:lang w:val="en-US"/>
+              </w:rPr>
+              <w:t>: 4.0258</w:t>
+            </w:r>
+          </w:p>
+          <w:p>
+            <w:pPr>
+              <w:rPr>
+                <w:rFonts w:ascii="Arial Narrow" w:hAnsi="Arial Narrow"/>
+                <w:sz w:val="18"/>
+                <w:szCs w:val="18"/>
+                <w:lang w:val="en-US"/>
+              </w:rPr>
+            </w:pPr>
+            <w:r>
+              <w:rPr>
+                <w:rFonts w:ascii="Arial Narrow" w:hAnsi="Arial Narrow"/>
+                <w:sz w:val="18"/>
+                <w:szCs w:val="18"/>
+                <w:lang w:val="en-US"/>
+              </w:rPr>
+              <w:t xml:space="preserve">      </w:t>
+            </w:r>
+            <w:proofErr w:type="spellStart"/>
+            <w:r>
+              <w:rPr>
+                <w:rFonts w:ascii="Arial Narrow" w:hAnsi="Arial Narrow"/>
+                <w:sz w:val="18"/>
+                <w:szCs w:val="18"/>
+                <w:lang w:val="en-US"/>
+              </w:rPr>
+              <w:t>dailyAveExReturns</w:t>
+            </w:r>
+            <w:proofErr w:type="spellEnd"/>
+            <w:r>
+              <w:rPr>
+                <w:rFonts w:ascii="Arial Narrow" w:hAnsi="Arial Narrow"/>
+                <w:sz w:val="18"/>
+                <w:szCs w:val="18"/>
+                <w:lang w:val="en-US"/>
+              </w:rPr>
+              <w:t>: 3.1453</w:t>
+            </w:r>
+          </w:p>
+          <w:p>
+            <w:pPr>
+              <w:rPr>
+                <w:rFonts w:ascii="Arial Narrow" w:hAnsi="Arial Narrow"/>
+                <w:sz w:val="18"/>
+                <w:szCs w:val="18"/>
+                <w:lang w:val="en-US"/>
+              </w:rPr>
+            </w:pPr>
+            <w:r>
+              <w:rPr>
+                <w:rFonts w:ascii="Arial Narrow" w:hAnsi="Arial Narrow"/>
+                <w:sz w:val="18"/>
+                <w:szCs w:val="18"/>
+                <w:lang w:val="en-US"/>
+              </w:rPr>
+              <w:t xml:space="preserve">             </w:t>
+            </w:r>
+            <w:proofErr w:type="spellStart"/>
+            <w:r>
+              <w:rPr>
+                <w:rFonts w:ascii="Arial Narrow" w:hAnsi="Arial Narrow"/>
+                <w:sz w:val="18"/>
+                <w:szCs w:val="18"/>
+                <w:lang w:val="en-US"/>
+              </w:rPr>
+              <w:t>pipsEarned</w:t>
+            </w:r>
+            <w:proofErr w:type="spellEnd"/>
+            <w:r>
+              <w:rPr>
+                <w:rFonts w:ascii="Arial Narrow" w:hAnsi="Arial Narrow"/>
+                <w:sz w:val="18"/>
+                <w:szCs w:val="18"/>
+                <w:lang w:val="en-US"/>
+              </w:rPr>
+              <w:t>: 2.1860e+03</w:t>
+            </w:r>
+          </w:p>
+          <w:p>
+            <w:pPr>
+              <w:rPr>
+                <w:rFonts w:ascii="Arial Narrow" w:hAnsi="Arial Narrow"/>
+                <w:sz w:val="18"/>
+                <w:szCs w:val="18"/>
+                <w:lang w:val="en-US"/>
+              </w:rPr>
+            </w:pPr>
+            <w:r>
+              <w:rPr>
+                <w:rFonts w:ascii="Arial Narrow" w:hAnsi="Arial Narrow"/>
+                <w:sz w:val="18"/>
+                <w:szCs w:val="18"/>
+                <w:lang w:val="en-US"/>
+              </w:rPr>
+              <w:t xml:space="preserve">    </w:t>
+            </w:r>
+            <w:proofErr w:type="spellStart"/>
+            <w:r>
+              <w:rPr>
+                <w:rFonts w:ascii="Arial Narrow" w:hAnsi="Arial Narrow"/>
+                <w:sz w:val="18"/>
+                <w:szCs w:val="18"/>
+                <w:lang w:val="en-US"/>
+              </w:rPr>
+              <w:t>ferialDaysOperation</w:t>
+            </w:r>
+            <w:proofErr w:type="spellEnd"/>
+            <w:r>
+              <w:rPr>
+                <w:rFonts w:ascii="Arial Narrow" w:hAnsi="Arial Narrow"/>
+                <w:sz w:val="18"/>
+                <w:szCs w:val="18"/>
+                <w:lang w:val="en-US"/>
+              </w:rPr>
+              <w:t>: 543</w:t>
+            </w:r>
+          </w:p>
+          <w:p>
+            <w:pPr>
+              <w:rPr>
+                <w:rFonts w:ascii="Arial Narrow" w:hAnsi="Arial Narrow"/>
+                <w:sz w:val="18"/>
+                <w:szCs w:val="18"/>
+                <w:lang w:val="en-US"/>
+              </w:rPr>
+            </w:pPr>
+            <w:r>
+              <w:rPr>
+                <w:rFonts w:ascii="Arial Narrow" w:hAnsi="Arial Narrow"/>
+                <w:sz w:val="18"/>
+                <w:szCs w:val="18"/>
+                <w:lang w:val="en-US"/>
+              </w:rPr>
+              <w:t xml:space="preserve">          </w:t>
+            </w:r>
+            <w:proofErr w:type="spellStart"/>
+            <w:r>
+              <w:rPr>
+                <w:rFonts w:ascii="Arial Narrow" w:hAnsi="Arial Narrow"/>
+                <w:sz w:val="18"/>
+                <w:szCs w:val="18"/>
+                <w:lang w:val="en-US"/>
+              </w:rPr>
+              <w:t>daysOperation</w:t>
+            </w:r>
+            <w:proofErr w:type="spellEnd"/>
+            <w:r>
+              <w:rPr>
+                <w:rFonts w:ascii="Arial Narrow" w:hAnsi="Arial Narrow"/>
+                <w:sz w:val="18"/>
+                <w:szCs w:val="18"/>
+                <w:lang w:val="en-US"/>
+              </w:rPr>
+              <w:t>: 695</w:t>
+            </w:r>
+          </w:p>
+          <w:p>
+            <w:pPr>
+              <w:rPr>
+                <w:rFonts w:ascii="Arial Narrow" w:hAnsi="Arial Narrow"/>
+                <w:sz w:val="18"/>
+                <w:szCs w:val="18"/>
+                <w:lang w:val="en-US"/>
+              </w:rPr>
+            </w:pPr>
+            <w:r>
+              <w:rPr>
+                <w:rFonts w:ascii="Arial Narrow" w:hAnsi="Arial Narrow"/>
+                <w:sz w:val="18"/>
+                <w:szCs w:val="18"/>
+                <w:lang w:val="en-US"/>
+              </w:rPr>
+              <w:t xml:space="preserve">          </w:t>
+            </w:r>
+            <w:proofErr w:type="spellStart"/>
+            <w:r>
+              <w:rPr>
+                <w:rFonts w:ascii="Arial Narrow" w:hAnsi="Arial Narrow"/>
+                <w:sz w:val="18"/>
+                <w:szCs w:val="18"/>
+                <w:lang w:val="en-US"/>
+              </w:rPr>
+              <w:t>numOperations</w:t>
+            </w:r>
+            <w:proofErr w:type="spellEnd"/>
+            <w:r>
+              <w:rPr>
+                <w:rFonts w:ascii="Arial Narrow" w:hAnsi="Arial Narrow"/>
+                <w:sz w:val="18"/>
+                <w:szCs w:val="18"/>
+                <w:lang w:val="en-US"/>
+              </w:rPr>
+              <w:t>: 1468</w:t>
+            </w:r>
+          </w:p>
+          <w:p>
+            <w:pPr>
+              <w:rPr>
+                <w:rFonts w:ascii="Arial Narrow" w:hAnsi="Arial Narrow"/>
+                <w:sz w:val="18"/>
+                <w:szCs w:val="18"/>
+                <w:lang w:val="en-US"/>
+              </w:rPr>
+            </w:pPr>
+            <w:r>
+              <w:rPr>
+                <w:rFonts w:ascii="Arial Narrow" w:hAnsi="Arial Narrow"/>
+                <w:sz w:val="18"/>
+                <w:szCs w:val="18"/>
+                <w:lang w:val="en-US"/>
+              </w:rPr>
+              <w:t xml:space="preserve">                     RR: 0.0862</w:t>
+            </w:r>
+          </w:p>
+          <w:p>
+            <w:pPr>
+              <w:rPr>
+                <w:rFonts w:ascii="Arial Narrow" w:hAnsi="Arial Narrow"/>
+                <w:sz w:val="18"/>
+                <w:szCs w:val="18"/>
+                <w:lang w:val="en-US"/>
+              </w:rPr>
+            </w:pPr>
+            <w:r>
+              <w:rPr>
+                <w:rFonts w:ascii="Arial Narrow" w:hAnsi="Arial Narrow"/>
+                <w:sz w:val="18"/>
+                <w:szCs w:val="18"/>
+                <w:lang w:val="en-US"/>
+              </w:rPr>
+              <w:t xml:space="preserve">           </w:t>
+            </w:r>
+            <w:proofErr w:type="spellStart"/>
+            <w:r>
+              <w:rPr>
+                <w:rFonts w:ascii="Arial Narrow" w:hAnsi="Arial Narrow"/>
+                <w:sz w:val="18"/>
+                <w:szCs w:val="18"/>
+                <w:lang w:val="en-US"/>
+              </w:rPr>
+              <w:t>percExRetPos</w:t>
+            </w:r>
+            <w:proofErr w:type="spellEnd"/>
+            <w:r>
+              <w:rPr>
+                <w:rFonts w:ascii="Arial Narrow" w:hAnsi="Arial Narrow"/>
+                <w:sz w:val="18"/>
+                <w:szCs w:val="18"/>
+                <w:lang w:val="en-US"/>
+              </w:rPr>
+              <w:t>: 15.7357</w:t>
+            </w:r>
+          </w:p>
+          <w:p>
+            <w:pPr>
+              <w:rPr>
+                <w:rFonts w:ascii="Arial Narrow" w:hAnsi="Arial Narrow"/>
+                <w:sz w:val="18"/>
+                <w:szCs w:val="18"/>
+                <w:lang w:val="en-US"/>
+              </w:rPr>
+            </w:pPr>
+            <w:r>
+              <w:rPr>
+                <w:rFonts w:ascii="Arial Narrow" w:hAnsi="Arial Narrow"/>
+                <w:sz w:val="18"/>
+                <w:szCs w:val="18"/>
+                <w:lang w:val="en-US"/>
+              </w:rPr>
+              <w:t xml:space="preserve">           </w:t>
+            </w:r>
+            <w:proofErr w:type="spellStart"/>
+            <w:r>
+              <w:rPr>
+                <w:rFonts w:ascii="Arial Narrow" w:hAnsi="Arial Narrow"/>
+                <w:sz w:val="18"/>
+                <w:szCs w:val="18"/>
+                <w:lang w:val="en-US"/>
+              </w:rPr>
+              <w:t>percExRetNeg</w:t>
+            </w:r>
+            <w:proofErr w:type="spellEnd"/>
+            <w:r>
+              <w:rPr>
+                <w:rFonts w:ascii="Arial Narrow" w:hAnsi="Arial Narrow"/>
+                <w:sz w:val="18"/>
+                <w:szCs w:val="18"/>
+                <w:lang w:val="en-US"/>
+              </w:rPr>
+              <w:t>: 84.2643</w:t>
+            </w:r>
+          </w:p>
+          <w:p>
+            <w:pPr>
+              <w:rPr>
+                <w:rFonts w:ascii="Arial Narrow" w:hAnsi="Arial Narrow"/>
+                <w:sz w:val="18"/>
+                <w:szCs w:val="18"/>
+                <w:lang w:val="en-US"/>
+              </w:rPr>
+            </w:pPr>
+            <w:r>
+              <w:rPr>
+                <w:rFonts w:ascii="Arial Narrow" w:hAnsi="Arial Narrow"/>
+                <w:sz w:val="18"/>
+                <w:szCs w:val="18"/>
+                <w:lang w:val="en-US"/>
+              </w:rPr>
+              <w:t xml:space="preserve">         </w:t>
+            </w:r>
+            <w:proofErr w:type="spellStart"/>
+            <w:r>
+              <w:rPr>
+                <w:rFonts w:ascii="Arial Narrow" w:hAnsi="Arial Narrow"/>
+                <w:sz w:val="18"/>
+                <w:szCs w:val="18"/>
+                <w:lang w:val="en-US"/>
+              </w:rPr>
+              <w:t>percWeExRetPos</w:t>
+            </w:r>
+            <w:proofErr w:type="spellEnd"/>
+            <w:r>
+              <w:rPr>
+                <w:rFonts w:ascii="Arial Narrow" w:hAnsi="Arial Narrow"/>
+                <w:sz w:val="18"/>
+                <w:szCs w:val="18"/>
+                <w:lang w:val="en-US"/>
+              </w:rPr>
+              <w:t>: 54.3122</w:t>
+            </w:r>
+          </w:p>
+          <w:p>
+            <w:pPr>
+              <w:rPr>
+                <w:rFonts w:ascii="Arial Narrow" w:hAnsi="Arial Narrow"/>
+                <w:sz w:val="18"/>
+                <w:szCs w:val="18"/>
+                <w:lang w:val="en-US"/>
+              </w:rPr>
+            </w:pPr>
+            <w:r>
+              <w:rPr>
+                <w:rFonts w:ascii="Arial Narrow" w:hAnsi="Arial Narrow"/>
+                <w:sz w:val="18"/>
+                <w:szCs w:val="18"/>
+                <w:lang w:val="en-US"/>
+              </w:rPr>
+              <w:t xml:space="preserve">         </w:t>
+            </w:r>
+            <w:proofErr w:type="spellStart"/>
+            <w:r>
+              <w:rPr>
+                <w:rFonts w:ascii="Arial Narrow" w:hAnsi="Arial Narrow"/>
+                <w:sz w:val="18"/>
+                <w:szCs w:val="18"/>
+                <w:lang w:val="en-US"/>
+              </w:rPr>
+              <w:t>percWeExRetNeg</w:t>
+            </w:r>
+            <w:proofErr w:type="spellEnd"/>
+            <w:r>
+              <w:rPr>
+                <w:rFonts w:ascii="Arial Narrow" w:hAnsi="Arial Narrow"/>
+                <w:sz w:val="18"/>
+                <w:szCs w:val="18"/>
+                <w:lang w:val="en-US"/>
+              </w:rPr>
+              <w:t>: 45.6878</w:t>
+            </w:r>
+          </w:p>
+          <w:p>
+            <w:pPr>
+              <w:rPr>
+                <w:rFonts w:ascii="Arial Narrow" w:hAnsi="Arial Narrow"/>
+                <w:sz w:val="18"/>
+                <w:szCs w:val="18"/>
+                <w:lang w:val="en-US"/>
+              </w:rPr>
+            </w:pPr>
+            <w:r>
+              <w:rPr>
+                <w:rFonts w:ascii="Arial Narrow" w:hAnsi="Arial Narrow"/>
+                <w:sz w:val="18"/>
+                <w:szCs w:val="18"/>
+                <w:lang w:val="en-US"/>
+              </w:rPr>
+              <w:t xml:space="preserve">            </w:t>
+            </w:r>
+            <w:proofErr w:type="spellStart"/>
+            <w:r>
+              <w:rPr>
+                <w:rFonts w:ascii="Arial Narrow" w:hAnsi="Arial Narrow"/>
+                <w:sz w:val="18"/>
+                <w:szCs w:val="18"/>
+                <w:lang w:val="en-US"/>
+              </w:rPr>
+              <w:t>aveExRetPos</w:t>
+            </w:r>
+            <w:proofErr w:type="spellEnd"/>
+            <w:r>
+              <w:rPr>
+                <w:rFonts w:ascii="Arial Narrow" w:hAnsi="Arial Narrow"/>
+                <w:sz w:val="18"/>
+                <w:szCs w:val="18"/>
+                <w:lang w:val="en-US"/>
+              </w:rPr>
+              <w:t>: 59.5946</w:t>
+            </w:r>
+          </w:p>
+          <w:p>
+            <w:pPr>
+              <w:rPr>
+                <w:rFonts w:ascii="Arial Narrow" w:hAnsi="Arial Narrow"/>
+                <w:sz w:val="18"/>
+                <w:szCs w:val="18"/>
+                <w:lang w:val="en-US"/>
+              </w:rPr>
+            </w:pPr>
+            <w:r>
+              <w:rPr>
+                <w:rFonts w:ascii="Arial Narrow" w:hAnsi="Arial Narrow"/>
+                <w:sz w:val="18"/>
+                <w:szCs w:val="18"/>
+                <w:lang w:val="en-US"/>
+              </w:rPr>
+              <w:t xml:space="preserve">            </w:t>
+            </w:r>
+            <w:proofErr w:type="spellStart"/>
+            <w:r>
+              <w:rPr>
+                <w:rFonts w:ascii="Arial Narrow" w:hAnsi="Arial Narrow"/>
+                <w:sz w:val="18"/>
+                <w:szCs w:val="18"/>
+                <w:lang w:val="en-US"/>
+              </w:rPr>
+              <w:t>aveExRetNeg</w:t>
+            </w:r>
+            <w:proofErr w:type="spellEnd"/>
+            <w:r>
+              <w:rPr>
+                <w:rFonts w:ascii="Arial Narrow" w:hAnsi="Arial Narrow"/>
+                <w:sz w:val="18"/>
+                <w:szCs w:val="18"/>
+                <w:lang w:val="en-US"/>
+              </w:rPr>
+              <w:t>: -9.3616</w:t>
+            </w:r>
+          </w:p>
+          <w:p>
+            <w:pPr>
+              <w:rPr>
+                <w:rFonts w:ascii="Arial Narrow" w:hAnsi="Arial Narrow"/>
+                <w:sz w:val="18"/>
+                <w:szCs w:val="18"/>
+                <w:lang w:val="en-US"/>
+              </w:rPr>
+            </w:pPr>
+            <w:r>
+              <w:rPr>
+                <w:rFonts w:ascii="Arial Narrow" w:hAnsi="Arial Narrow"/>
+                <w:sz w:val="18"/>
+                <w:szCs w:val="18"/>
+                <w:lang w:val="en-US"/>
+              </w:rPr>
+              <w:t xml:space="preserve">                  </w:t>
+            </w:r>
+            <w:proofErr w:type="spellStart"/>
+            <w:r>
+              <w:rPr>
+                <w:rFonts w:ascii="Arial Narrow" w:hAnsi="Arial Narrow"/>
+                <w:sz w:val="18"/>
+                <w:szCs w:val="18"/>
+                <w:lang w:val="en-US"/>
+              </w:rPr>
+              <w:t>minDD</w:t>
+            </w:r>
+            <w:proofErr w:type="spellEnd"/>
+            <w:r>
+              <w:rPr>
+                <w:rFonts w:ascii="Arial Narrow" w:hAnsi="Arial Narrow"/>
+                <w:sz w:val="18"/>
+                <w:szCs w:val="18"/>
+                <w:lang w:val="en-US"/>
+              </w:rPr>
+              <w:t>: -4.5381</w:t>
+            </w:r>
+          </w:p>
+          <w:p>
+            <w:pPr>
+              <w:rPr>
+                <w:rFonts w:ascii="Arial Narrow" w:hAnsi="Arial Narrow"/>
+                <w:sz w:val="18"/>
+                <w:szCs w:val="18"/>
+                <w:lang w:val="en-US"/>
+              </w:rPr>
+            </w:pPr>
+            <w:r>
+              <w:rPr>
+                <w:rFonts w:ascii="Arial Narrow" w:hAnsi="Arial Narrow"/>
+                <w:sz w:val="18"/>
+                <w:szCs w:val="18"/>
+                <w:lang w:val="en-US"/>
+              </w:rPr>
+              <w:t xml:space="preserve">                  </w:t>
+            </w:r>
+            <w:proofErr w:type="spellStart"/>
+            <w:r>
+              <w:rPr>
+                <w:rFonts w:ascii="Arial Narrow" w:hAnsi="Arial Narrow"/>
+                <w:sz w:val="18"/>
+                <w:szCs w:val="18"/>
+                <w:lang w:val="en-US"/>
+              </w:rPr>
+              <w:t>maxDD</w:t>
+            </w:r>
+            <w:proofErr w:type="spellEnd"/>
+            <w:r>
+              <w:rPr>
+                <w:rFonts w:ascii="Arial Narrow" w:hAnsi="Arial Narrow"/>
+                <w:sz w:val="18"/>
+                <w:szCs w:val="18"/>
+                <w:lang w:val="en-US"/>
+              </w:rPr>
+              <w:t>: -502.9731</w:t>
+            </w:r>
+          </w:p>
+          <w:p>
+            <w:pPr>
+              <w:rPr>
+                <w:rFonts w:ascii="Arial Narrow" w:hAnsi="Arial Narrow"/>
+                <w:sz w:val="18"/>
+                <w:szCs w:val="18"/>
+                <w:lang w:val="en-US"/>
+              </w:rPr>
+            </w:pPr>
+            <w:r>
+              <w:rPr>
+                <w:rFonts w:ascii="Arial Narrow" w:hAnsi="Arial Narrow"/>
+                <w:sz w:val="18"/>
+                <w:szCs w:val="18"/>
+                <w:lang w:val="en-US"/>
+              </w:rPr>
+              <w:t xml:space="preserve">                  </w:t>
+            </w:r>
+            <w:proofErr w:type="spellStart"/>
+            <w:r>
+              <w:rPr>
+                <w:rFonts w:ascii="Arial Narrow" w:hAnsi="Arial Narrow"/>
+                <w:sz w:val="18"/>
+                <w:szCs w:val="18"/>
+                <w:lang w:val="en-US"/>
+              </w:rPr>
+              <w:t>aveDD</w:t>
+            </w:r>
+            <w:proofErr w:type="spellEnd"/>
+            <w:r>
+              <w:rPr>
+                <w:rFonts w:ascii="Arial Narrow" w:hAnsi="Arial Narrow"/>
+                <w:sz w:val="18"/>
+                <w:szCs w:val="18"/>
+                <w:lang w:val="en-US"/>
+              </w:rPr>
+              <w:t>: -90.3113</w:t>
+            </w:r>
+          </w:p>
+          <w:p>
+            <w:pPr>
+              <w:rPr>
+                <w:rFonts w:ascii="Arial Narrow" w:hAnsi="Arial Narrow"/>
+                <w:sz w:val="18"/>
+                <w:szCs w:val="18"/>
+                <w:lang w:val="en-US"/>
+              </w:rPr>
+            </w:pPr>
+            <w:r>
+              <w:rPr>
+                <w:rFonts w:ascii="Arial Narrow" w:hAnsi="Arial Narrow"/>
+                <w:sz w:val="18"/>
+                <w:szCs w:val="18"/>
+                <w:lang w:val="en-US"/>
+              </w:rPr>
+              <w:t xml:space="preserve">                 </w:t>
+            </w:r>
+            <w:proofErr w:type="spellStart"/>
+            <w:r>
+              <w:rPr>
+                <w:rFonts w:ascii="Arial Narrow" w:hAnsi="Arial Narrow"/>
+                <w:sz w:val="18"/>
+                <w:szCs w:val="18"/>
+                <w:lang w:val="en-US"/>
+              </w:rPr>
+              <w:t>minDDD</w:t>
+            </w:r>
+            <w:proofErr w:type="spellEnd"/>
+            <w:r>
+              <w:rPr>
+                <w:rFonts w:ascii="Arial Narrow" w:hAnsi="Arial Narrow"/>
+                <w:sz w:val="18"/>
+                <w:szCs w:val="18"/>
+                <w:lang w:val="en-US"/>
+              </w:rPr>
+              <w:t>: 1</w:t>
+            </w:r>
+          </w:p>
+          <w:p>
+            <w:pPr>
+              <w:rPr>
+                <w:rFonts w:ascii="Arial Narrow" w:hAnsi="Arial Narrow"/>
+                <w:sz w:val="18"/>
+                <w:szCs w:val="18"/>
+                <w:lang w:val="en-US"/>
+              </w:rPr>
+            </w:pPr>
+            <w:r>
+              <w:rPr>
+                <w:rFonts w:ascii="Arial Narrow" w:hAnsi="Arial Narrow"/>
+                <w:sz w:val="18"/>
+                <w:szCs w:val="18"/>
+                <w:lang w:val="en-US"/>
+              </w:rPr>
+              <w:t xml:space="preserve">                 </w:t>
+            </w:r>
+            <w:proofErr w:type="spellStart"/>
+            <w:r>
+              <w:rPr>
+                <w:rFonts w:ascii="Arial Narrow" w:hAnsi="Arial Narrow"/>
+                <w:sz w:val="18"/>
+                <w:szCs w:val="18"/>
+                <w:lang w:val="en-US"/>
+              </w:rPr>
+              <w:t>maxDDD</w:t>
+            </w:r>
+            <w:proofErr w:type="spellEnd"/>
+            <w:r>
+              <w:rPr>
+                <w:rFonts w:ascii="Arial Narrow" w:hAnsi="Arial Narrow"/>
+                <w:sz w:val="18"/>
+                <w:szCs w:val="18"/>
+                <w:lang w:val="en-US"/>
+              </w:rPr>
+              <w:t>: 471</w:t>
+            </w:r>
+          </w:p>
+          <w:p>
+            <w:pPr>
+              <w:rPr>
+                <w:rFonts w:ascii="Arial Narrow" w:hAnsi="Arial Narrow"/>
+                <w:sz w:val="18"/>
+                <w:szCs w:val="18"/>
+                <w:lang w:val="en-US"/>
+              </w:rPr>
+            </w:pPr>
+            <w:r>
+              <w:rPr>
+                <w:rFonts w:ascii="Arial Narrow" w:hAnsi="Arial Narrow"/>
+                <w:sz w:val="18"/>
+                <w:szCs w:val="18"/>
+                <w:lang w:val="en-US"/>
+              </w:rPr>
+              <w:t xml:space="preserve">                 </w:t>
+            </w:r>
+            <w:proofErr w:type="spellStart"/>
+            <w:r>
+              <w:rPr>
+                <w:rFonts w:ascii="Arial Narrow" w:hAnsi="Arial Narrow"/>
+                <w:sz w:val="18"/>
+                <w:szCs w:val="18"/>
+                <w:lang w:val="en-US"/>
+              </w:rPr>
+              <w:t>aveDDD</w:t>
+            </w:r>
+            <w:proofErr w:type="spellEnd"/>
+            <w:r>
+              <w:rPr>
+                <w:rFonts w:ascii="Arial Narrow" w:hAnsi="Arial Narrow"/>
+                <w:sz w:val="18"/>
+                <w:szCs w:val="18"/>
+                <w:lang w:val="en-US"/>
+              </w:rPr>
+              <w:t>: 28.8571</w:t>
+            </w:r>
+          </w:p>
         </w:tc>
         <w:tc>
           <w:tcPr>
@@ -4461,6 +5490,258 @@
           <w:tcPr>
             <w:tcW w:w="1950" w:type="dxa"/>
           </w:tcPr>
+          <w:p>
+            <w:pPr>
+              <w:rPr>
+                <w:rFonts w:ascii="Arial Narrow" w:hAnsi="Arial Narrow"/>
+                <w:sz w:val="18"/>
+                <w:szCs w:val="18"/>
+                <w:lang w:val="en-US"/>
+              </w:rPr>
+            </w:pPr>
+          </w:p>
+          <w:p>
+            <w:pPr>
+              <w:autoSpaceDE w:val="0"/>
+              <w:autoSpaceDN w:val="0"/>
+              <w:adjustRightInd w:val="0"/>
+              <w:rPr>
+                <w:rFonts w:ascii="Arial Narrow" w:hAnsi="Arial Narrow" w:cs="Courier New"/>
+                <w:color w:val="000000"/>
+                <w:sz w:val="18"/>
+                <w:szCs w:val="18"/>
+                <w:lang w:val="en-US"/>
+              </w:rPr>
+            </w:pPr>
+            <w:proofErr w:type="spellStart"/>
+            <w:r>
+              <w:rPr>
+                <w:rFonts w:ascii="Arial Narrow" w:hAnsi="Arial Narrow" w:cs="Courier New"/>
+                <w:color w:val="000000"/>
+                <w:sz w:val="18"/>
+                <w:szCs w:val="18"/>
+                <w:lang w:val="en-US"/>
+              </w:rPr>
+              <w:t>obj.suggestedDirection</w:t>
+            </w:r>
+            <w:proofErr w:type="spellEnd"/>
+            <w:r>
+              <w:rPr>
+                <w:rFonts w:ascii="Arial Narrow" w:hAnsi="Arial Narrow" w:cs="Courier New"/>
+                <w:color w:val="000000"/>
+                <w:sz w:val="18"/>
+                <w:szCs w:val="18"/>
+                <w:lang w:val="en-US"/>
+              </w:rPr>
+              <w:t>=</w:t>
+            </w:r>
+          </w:p>
+          <w:p>
+            <w:pPr>
+              <w:autoSpaceDE w:val="0"/>
+              <w:autoSpaceDN w:val="0"/>
+              <w:adjustRightInd w:val="0"/>
+              <w:rPr>
+                <w:rFonts w:ascii="Arial Narrow" w:hAnsi="Arial Narrow" w:cs="Courier New"/>
+                <w:color w:val="000000"/>
+                <w:sz w:val="18"/>
+                <w:szCs w:val="18"/>
+                <w:lang w:val="en-US"/>
+              </w:rPr>
+            </w:pPr>
+            <w:r>
+              <w:rPr>
+                <w:rFonts w:ascii="Arial Narrow" w:hAnsi="Arial Narrow" w:cs="Courier New"/>
+                <w:color w:val="000000"/>
+                <w:sz w:val="18"/>
+                <w:szCs w:val="18"/>
+                <w:lang w:val="en-US"/>
+              </w:rPr>
+              <w:t>-</w:t>
+            </w:r>
+            <w:proofErr w:type="spellStart"/>
+            <w:r>
+              <w:rPr>
+                <w:rFonts w:ascii="Arial Narrow" w:hAnsi="Arial Narrow" w:cs="Courier New"/>
+                <w:color w:val="000000"/>
+                <w:sz w:val="18"/>
+                <w:szCs w:val="18"/>
+                <w:lang w:val="en-US"/>
+              </w:rPr>
+              <w:t>newSign</w:t>
+            </w:r>
+            <w:proofErr w:type="spellEnd"/>
+            <w:r>
+              <w:rPr>
+                <w:rFonts w:ascii="Arial Narrow" w:hAnsi="Arial Narrow" w:cs="Courier New"/>
+                <w:color w:val="000000"/>
+                <w:sz w:val="18"/>
+                <w:szCs w:val="18"/>
+                <w:lang w:val="en-US"/>
+              </w:rPr>
+              <w:t>;</w:t>
+            </w:r>
+          </w:p>
+          <w:p>
+            <w:pPr>
+              <w:autoSpaceDE w:val="0"/>
+              <w:autoSpaceDN w:val="0"/>
+              <w:adjustRightInd w:val="0"/>
+              <w:rPr>
+                <w:rFonts w:ascii="Arial Narrow" w:hAnsi="Arial Narrow" w:cs="Courier New"/>
+                <w:color w:val="000000"/>
+                <w:sz w:val="18"/>
+                <w:szCs w:val="18"/>
+                <w:lang w:val="en-US"/>
+              </w:rPr>
+            </w:pPr>
+            <w:r>
+              <w:rPr>
+                <w:rFonts w:ascii="Arial Narrow" w:hAnsi="Arial Narrow" w:cs="Courier New"/>
+                <w:color w:val="000000"/>
+                <w:sz w:val="18"/>
+                <w:szCs w:val="18"/>
+                <w:lang w:val="en-US"/>
+              </w:rPr>
+              <w:t xml:space="preserve">                </w:t>
+            </w:r>
+            <w:proofErr w:type="spellStart"/>
+            <w:r>
+              <w:rPr>
+                <w:rFonts w:ascii="Arial Narrow" w:hAnsi="Arial Narrow" w:cs="Courier New"/>
+                <w:color w:val="000000"/>
+                <w:sz w:val="18"/>
+                <w:szCs w:val="18"/>
+                <w:lang w:val="en-US"/>
+              </w:rPr>
+              <w:t>obj.suggestedTP</w:t>
+            </w:r>
+            <w:proofErr w:type="spellEnd"/>
+            <w:r>
+              <w:rPr>
+                <w:rFonts w:ascii="Arial Narrow" w:hAnsi="Arial Narrow" w:cs="Courier New"/>
+                <w:color w:val="000000"/>
+                <w:sz w:val="18"/>
+                <w:szCs w:val="18"/>
+                <w:lang w:val="en-US"/>
+              </w:rPr>
+              <w:t>=</w:t>
+            </w:r>
+          </w:p>
+          <w:p>
+            <w:pPr>
+              <w:autoSpaceDE w:val="0"/>
+              <w:autoSpaceDN w:val="0"/>
+              <w:adjustRightInd w:val="0"/>
+              <w:rPr>
+                <w:rFonts w:ascii="Arial Narrow" w:hAnsi="Arial Narrow" w:cs="Courier New"/>
+                <w:color w:val="000000"/>
+                <w:sz w:val="18"/>
+                <w:szCs w:val="18"/>
+                <w:lang w:val="en-US"/>
+              </w:rPr>
+            </w:pPr>
+            <w:r>
+              <w:rPr>
+                <w:rFonts w:ascii="Arial Narrow" w:hAnsi="Arial Narrow" w:cs="Courier New"/>
+                <w:color w:val="000000"/>
+                <w:sz w:val="18"/>
+                <w:szCs w:val="18"/>
+                <w:lang w:val="en-US"/>
+              </w:rPr>
+              <w:t>8</w:t>
+            </w:r>
+            <w:r>
+              <w:rPr>
+                <w:rFonts w:ascii="Arial Narrow" w:hAnsi="Arial Narrow" w:cs="Courier New"/>
+                <w:color w:val="000000"/>
+                <w:sz w:val="18"/>
+                <w:szCs w:val="18"/>
+                <w:lang w:val="en-US"/>
+              </w:rPr>
+              <w:t>*devFluct2;</w:t>
+            </w:r>
+          </w:p>
+          <w:p>
+            <w:pPr>
+              <w:autoSpaceDE w:val="0"/>
+              <w:autoSpaceDN w:val="0"/>
+              <w:adjustRightInd w:val="0"/>
+              <w:rPr>
+                <w:rFonts w:ascii="Arial Narrow" w:hAnsi="Arial Narrow" w:cs="Courier New"/>
+                <w:color w:val="000000"/>
+                <w:sz w:val="18"/>
+                <w:szCs w:val="18"/>
+                <w:lang w:val="en-US"/>
+              </w:rPr>
+            </w:pPr>
+            <w:r>
+              <w:rPr>
+                <w:rFonts w:ascii="Arial Narrow" w:hAnsi="Arial Narrow" w:cs="Courier New"/>
+                <w:color w:val="000000"/>
+                <w:sz w:val="18"/>
+                <w:szCs w:val="18"/>
+                <w:lang w:val="en-US"/>
+              </w:rPr>
+              <w:t xml:space="preserve">                </w:t>
+            </w:r>
+            <w:proofErr w:type="spellStart"/>
+            <w:r>
+              <w:rPr>
+                <w:rFonts w:ascii="Arial Narrow" w:hAnsi="Arial Narrow" w:cs="Courier New"/>
+                <w:color w:val="000000"/>
+                <w:sz w:val="18"/>
+                <w:szCs w:val="18"/>
+                <w:lang w:val="en-US"/>
+              </w:rPr>
+              <w:t>obj.suggestedSL</w:t>
+            </w:r>
+            <w:proofErr w:type="spellEnd"/>
+            <w:r>
+              <w:rPr>
+                <w:rFonts w:ascii="Arial Narrow" w:hAnsi="Arial Narrow" w:cs="Courier New"/>
+                <w:color w:val="000000"/>
+                <w:sz w:val="18"/>
+                <w:szCs w:val="18"/>
+                <w:lang w:val="en-US"/>
+              </w:rPr>
+              <w:t>=</w:t>
+            </w:r>
+          </w:p>
+          <w:p>
+            <w:pPr>
+              <w:autoSpaceDE w:val="0"/>
+              <w:autoSpaceDN w:val="0"/>
+              <w:adjustRightInd w:val="0"/>
+              <w:rPr>
+                <w:rFonts w:ascii="Arial Narrow" w:hAnsi="Arial Narrow" w:cs="Courier New"/>
+                <w:color w:val="000000"/>
+                <w:sz w:val="18"/>
+                <w:szCs w:val="18"/>
+                <w:lang w:val="en-US"/>
+              </w:rPr>
+            </w:pPr>
+            <w:r>
+              <w:rPr>
+                <w:rFonts w:ascii="Arial Narrow" w:hAnsi="Arial Narrow" w:cs="Courier New"/>
+                <w:color w:val="000000"/>
+                <w:sz w:val="18"/>
+                <w:szCs w:val="18"/>
+                <w:lang w:val="en-US"/>
+              </w:rPr>
+              <w:t>1</w:t>
+            </w:r>
+            <w:r>
+              <w:rPr>
+                <w:rFonts w:ascii="Arial Narrow" w:hAnsi="Arial Narrow" w:cs="Courier New"/>
+                <w:color w:val="000000"/>
+                <w:sz w:val="18"/>
+                <w:szCs w:val="18"/>
+                <w:lang w:val="en-US"/>
+              </w:rPr>
+              <w:t>*devFluct2;</w:t>
+            </w:r>
+          </w:p>
           <w:p>
             <w:pPr>
               <w:rPr>

</xml_diff>